<commit_message>
add Lecture-50 and 52 into Section-4
</commit_message>
<xml_diff>
--- a/Section-4/Lecture-45.docx
+++ b/Section-4/Lecture-45.docx
@@ -77,12 +77,28 @@
         </w:rPr>
         <w:t xml:space="preserve">SQL </w:t>
       </w:r>
-      <w:r>
-        <w:rPr>
-          <w:sz w:val="32"/>
-          <w:szCs w:val="32"/>
-        </w:rPr>
-        <w:t xml:space="preserve">da </w:t>
+      <w:proofErr w:type="spellStart"/>
+      <w:r>
+        <w:rPr>
+          <w:sz w:val="32"/>
+          <w:szCs w:val="32"/>
+        </w:rPr>
+        <w:t>d</w:t>
+      </w:r>
+      <w:r>
+        <w:rPr>
+          <w:sz w:val="32"/>
+          <w:szCs w:val="32"/>
+        </w:rPr>
+        <w:t>ə</w:t>
+      </w:r>
+      <w:proofErr w:type="spellEnd"/>
+      <w:r>
+        <w:rPr>
+          <w:sz w:val="32"/>
+          <w:szCs w:val="32"/>
+        </w:rPr>
+        <w:t xml:space="preserve"> </w:t>
       </w:r>
       <w:r>
         <w:rPr>
@@ -509,7 +525,22 @@
           <w:sz w:val="32"/>
           <w:szCs w:val="32"/>
         </w:rPr>
-        <w:t xml:space="preserve"> user </w:t>
+        <w:t xml:space="preserve"> </w:t>
+      </w:r>
+      <w:r>
+        <w:rPr>
+          <w:b/>
+          <w:sz w:val="32"/>
+          <w:szCs w:val="32"/>
+        </w:rPr>
+        <w:t>user</w:t>
+      </w:r>
+      <w:r>
+        <w:rPr>
+          <w:sz w:val="32"/>
+          <w:szCs w:val="32"/>
+        </w:rPr>
+        <w:t xml:space="preserve"> </w:t>
       </w:r>
       <w:proofErr w:type="spellStart"/>
       <w:r>
@@ -1239,7 +1270,23 @@
           <w:szCs w:val="32"/>
           <w:lang w:val="az-Latn-AZ"/>
         </w:rPr>
-        <w:t>sütununda vardır onları bizə birləşdirib versin. Bunu simulyasiya etmiş olsaq aşağıdakı şəkildəki kimi nəticə çıxa bilər.</w:t>
+        <w:t>sütununda vardır</w:t>
+      </w:r>
+      <w:r>
+        <w:rPr>
+          <w:sz w:val="32"/>
+          <w:szCs w:val="32"/>
+          <w:lang w:val="az-Latn-AZ"/>
+        </w:rPr>
+        <w:t>,</w:t>
+      </w:r>
+      <w:r>
+        <w:rPr>
+          <w:sz w:val="32"/>
+          <w:szCs w:val="32"/>
+          <w:lang w:val="az-Latn-AZ"/>
+        </w:rPr>
+        <w:t xml:space="preserve"> onları bizə birləşdirib versin. Bunu simulyasiya etmiş olsaq aşağıdakı şəkildəki kimi nəticə çıxa bilər.</w:t>
       </w:r>
     </w:p>
     <w:p>
@@ -2516,7 +2563,7 @@
   <w:abstractNum w:abstractNumId="0" w15:restartNumberingAfterBreak="0">
     <w:nsid w:val="18A65CBC"/>
     <w:multiLevelType w:val="hybridMultilevel"/>
-    <w:tmpl w:val="277C0CE6"/>
+    <w:tmpl w:val="11E60712"/>
     <w:lvl w:ilvl="0" w:tplc="0409000F">
       <w:start w:val="1"/>
       <w:numFmt w:val="decimal"/>
@@ -3300,6 +3347,7 @@
   <w:style w:type="character" w:default="1" w:styleId="DefaultParagraphFont">
     <w:name w:val="Default Paragraph Font"/>
     <w:uiPriority w:val="1"/>
+    <w:semiHidden/>
     <w:unhideWhenUsed/>
   </w:style>
   <w:style w:type="table" w:default="1" w:styleId="TableNormal">

</xml_diff>